<commit_message>
created wireframe and annottion of screenshots
</commit_message>
<xml_diff>
--- a/Scatches&wireframe/Wireframe&Anotations.docx
+++ b/Scatches&wireframe/Wireframe&Anotations.docx
@@ -22,16 +22,7 @@
           <w:b/>
           <w:u w:val="single"/>
         </w:rPr>
-        <w:t xml:space="preserve"> &amp; </w:t>
-      </w:r>
-      <w:bookmarkStart w:id="0" w:name="_GoBack"/>
-      <w:bookmarkEnd w:id="0"/>
-      <w:r>
-        <w:rPr>
-          <w:b/>
-          <w:u w:val="single"/>
-        </w:rPr>
-        <w:t xml:space="preserve">Annotations </w:t>
+        <w:t xml:space="preserve"> &amp; Annotations </w:t>
       </w:r>
     </w:p>
     <w:p>
@@ -51,9 +42,941 @@
           <w:u w:val="single"/>
         </w:rPr>
       </w:pPr>
-    </w:p>
+      <w:r>
+        <w:rPr>
+          <w:b/>
+          <w:u w:val="single"/>
+        </w:rPr>
+        <w:t>index</w:t>
+      </w:r>
+    </w:p>
+    <w:tbl>
+      <w:tblPr>
+        <w:tblW w:w="0" w:type="auto"/>
+        <w:tblInd w:w="1390" w:type="dxa"/>
+        <w:tblBorders>
+          <w:top w:val="single" w:sz="4" w:space="0" w:color="auto"/>
+          <w:left w:val="single" w:sz="4" w:space="0" w:color="auto"/>
+          <w:bottom w:val="single" w:sz="4" w:space="0" w:color="auto"/>
+          <w:right w:val="single" w:sz="4" w:space="0" w:color="auto"/>
+          <w:insideH w:val="single" w:sz="4" w:space="0" w:color="auto"/>
+          <w:insideV w:val="single" w:sz="4" w:space="0" w:color="auto"/>
+        </w:tblBorders>
+        <w:tblLook w:val="0000" w:firstRow="0" w:lastRow="0" w:firstColumn="0" w:lastColumn="0" w:noHBand="0" w:noVBand="0"/>
+      </w:tblPr>
+      <w:tblGrid>
+        <w:gridCol w:w="236"/>
+        <w:gridCol w:w="6409"/>
+      </w:tblGrid>
+      <w:tr>
+        <w:tblPrEx>
+          <w:tblCellMar>
+            <w:top w:w="0" w:type="dxa"/>
+            <w:bottom w:w="0" w:type="dxa"/>
+          </w:tblCellMar>
+        </w:tblPrEx>
+        <w:trPr>
+          <w:trHeight w:val="240"/>
+        </w:trPr>
+        <w:tc>
+          <w:tcPr>
+            <w:tcW w:w="6645" w:type="dxa"/>
+            <w:gridSpan w:val="2"/>
+          </w:tcPr>
+          <w:p>
+            <w:pPr>
+              <w:jc w:val="center"/>
+              <w:rPr>
+                <w:b/>
+                <w:u w:val="single"/>
+              </w:rPr>
+            </w:pPr>
+            <w:bookmarkStart w:id="0" w:name="_Hlk502353539"/>
+            <w:r>
+              <w:rPr>
+                <w:b/>
+                <w:u w:val="single"/>
+              </w:rPr>
+              <w:t>Navigation bar</w:t>
+            </w:r>
+          </w:p>
+        </w:tc>
+      </w:tr>
+      <w:tr>
+        <w:tblPrEx>
+          <w:tblCellMar>
+            <w:top w:w="0" w:type="dxa"/>
+            <w:bottom w:w="0" w:type="dxa"/>
+          </w:tblCellMar>
+        </w:tblPrEx>
+        <w:trPr>
+          <w:trHeight w:val="2997"/>
+        </w:trPr>
+        <w:tc>
+          <w:tcPr>
+            <w:tcW w:w="236" w:type="dxa"/>
+            <w:vMerge w:val="restart"/>
+          </w:tcPr>
+          <w:p>
+            <w:pPr>
+              <w:jc w:val="center"/>
+              <w:rPr>
+                <w:b/>
+                <w:u w:val="single"/>
+              </w:rPr>
+            </w:pPr>
+          </w:p>
+        </w:tc>
+        <w:tc>
+          <w:tcPr>
+            <w:tcW w:w="6409" w:type="dxa"/>
+          </w:tcPr>
+          <w:tbl>
+            <w:tblPr>
+              <w:tblpPr w:leftFromText="180" w:rightFromText="180" w:vertAnchor="text" w:horzAnchor="margin" w:tblpXSpec="center" w:tblpY="325"/>
+              <w:tblOverlap w:val="never"/>
+              <w:tblW w:w="0" w:type="auto"/>
+              <w:tblBorders>
+                <w:top w:val="single" w:sz="4" w:space="0" w:color="auto"/>
+                <w:left w:val="single" w:sz="4" w:space="0" w:color="auto"/>
+                <w:bottom w:val="single" w:sz="4" w:space="0" w:color="auto"/>
+                <w:right w:val="single" w:sz="4" w:space="0" w:color="auto"/>
+                <w:insideH w:val="single" w:sz="4" w:space="0" w:color="auto"/>
+                <w:insideV w:val="single" w:sz="4" w:space="0" w:color="auto"/>
+              </w:tblBorders>
+              <w:tblLook w:val="0000" w:firstRow="0" w:lastRow="0" w:firstColumn="0" w:lastColumn="0" w:noHBand="0" w:noVBand="0"/>
+            </w:tblPr>
+            <w:tblGrid>
+              <w:gridCol w:w="1696"/>
+            </w:tblGrid>
+            <w:tr>
+              <w:tblPrEx>
+                <w:tblCellMar>
+                  <w:top w:w="0" w:type="dxa"/>
+                  <w:bottom w:w="0" w:type="dxa"/>
+                </w:tblCellMar>
+              </w:tblPrEx>
+              <w:trPr>
+                <w:trHeight w:val="519"/>
+              </w:trPr>
+              <w:tc>
+                <w:tcPr>
+                  <w:tcW w:w="1696" w:type="dxa"/>
+                </w:tcPr>
+                <w:p>
+                  <w:pPr>
+                    <w:jc w:val="center"/>
+                  </w:pPr>
+                  <w:r>
+                    <w:t>Title</w:t>
+                  </w:r>
+                </w:p>
+              </w:tc>
+            </w:tr>
+          </w:tbl>
+          <w:p/>
+          <w:tbl>
+            <w:tblPr>
+              <w:tblpPr w:leftFromText="180" w:rightFromText="180" w:vertAnchor="text" w:horzAnchor="margin" w:tblpXSpec="center" w:tblpY="1074"/>
+              <w:tblOverlap w:val="never"/>
+              <w:tblW w:w="0" w:type="auto"/>
+              <w:tblBorders>
+                <w:top w:val="single" w:sz="4" w:space="0" w:color="auto"/>
+                <w:left w:val="single" w:sz="4" w:space="0" w:color="auto"/>
+                <w:bottom w:val="single" w:sz="4" w:space="0" w:color="auto"/>
+                <w:right w:val="single" w:sz="4" w:space="0" w:color="auto"/>
+                <w:insideH w:val="single" w:sz="4" w:space="0" w:color="auto"/>
+                <w:insideV w:val="single" w:sz="4" w:space="0" w:color="auto"/>
+              </w:tblBorders>
+              <w:tblLook w:val="0000" w:firstRow="0" w:lastRow="0" w:firstColumn="0" w:lastColumn="0" w:noHBand="0" w:noVBand="0"/>
+            </w:tblPr>
+            <w:tblGrid>
+              <w:gridCol w:w="2700"/>
+            </w:tblGrid>
+            <w:tr>
+              <w:tblPrEx>
+                <w:tblCellMar>
+                  <w:top w:w="0" w:type="dxa"/>
+                  <w:bottom w:w="0" w:type="dxa"/>
+                </w:tblCellMar>
+              </w:tblPrEx>
+              <w:trPr>
+                <w:trHeight w:val="915"/>
+              </w:trPr>
+              <w:tc>
+                <w:tcPr>
+                  <w:tcW w:w="2700" w:type="dxa"/>
+                </w:tcPr>
+                <w:p>
+                  <w:pPr>
+                    <w:jc w:val="center"/>
+                    <w:rPr>
+                      <w:b/>
+                      <w:u w:val="single"/>
+                    </w:rPr>
+                  </w:pPr>
+                  <w:r>
+                    <w:rPr>
+                      <w:b/>
+                      <w:u w:val="single"/>
+                    </w:rPr>
+                    <w:t>Slide show</w:t>
+                  </w:r>
+                </w:p>
+              </w:tc>
+            </w:tr>
+          </w:tbl>
+          <w:p>
+            <w:pPr>
+              <w:jc w:val="center"/>
+              <w:rPr>
+                <w:b/>
+                <w:u w:val="single"/>
+              </w:rPr>
+            </w:pPr>
+          </w:p>
+        </w:tc>
+      </w:tr>
+      <w:tr>
+        <w:tblPrEx>
+          <w:tblCellMar>
+            <w:top w:w="0" w:type="dxa"/>
+            <w:bottom w:w="0" w:type="dxa"/>
+          </w:tblCellMar>
+        </w:tblPrEx>
+        <w:trPr>
+          <w:trHeight w:val="890"/>
+        </w:trPr>
+        <w:tc>
+          <w:tcPr>
+            <w:tcW w:w="236" w:type="dxa"/>
+            <w:vMerge/>
+          </w:tcPr>
+          <w:p>
+            <w:pPr>
+              <w:jc w:val="center"/>
+              <w:rPr>
+                <w:b/>
+                <w:u w:val="single"/>
+              </w:rPr>
+            </w:pPr>
+          </w:p>
+        </w:tc>
+        <w:tc>
+          <w:tcPr>
+            <w:tcW w:w="6409" w:type="dxa"/>
+          </w:tcPr>
+          <w:p>
+            <w:pPr>
+              <w:jc w:val="center"/>
+            </w:pPr>
+            <w:r>
+              <w:t>Information about holiday insight</w:t>
+            </w:r>
+          </w:p>
+        </w:tc>
+      </w:tr>
+      <w:tr>
+        <w:tblPrEx>
+          <w:tblCellMar>
+            <w:top w:w="0" w:type="dxa"/>
+            <w:bottom w:w="0" w:type="dxa"/>
+          </w:tblCellMar>
+        </w:tblPrEx>
+        <w:trPr>
+          <w:trHeight w:val="1540"/>
+        </w:trPr>
+        <w:tc>
+          <w:tcPr>
+            <w:tcW w:w="236" w:type="dxa"/>
+            <w:vMerge/>
+          </w:tcPr>
+          <w:p>
+            <w:pPr>
+              <w:jc w:val="center"/>
+              <w:rPr>
+                <w:b/>
+                <w:u w:val="single"/>
+              </w:rPr>
+            </w:pPr>
+          </w:p>
+        </w:tc>
+        <w:tc>
+          <w:tcPr>
+            <w:tcW w:w="6409" w:type="dxa"/>
+          </w:tcPr>
+          <w:p>
+            <w:pPr>
+              <w:jc w:val="center"/>
+            </w:pPr>
+            <w:r>
+              <w:t xml:space="preserve">Google maps </w:t>
+            </w:r>
+          </w:p>
+        </w:tc>
+      </w:tr>
+    </w:tbl>
+    <w:bookmarkEnd w:id="0"/>
+    <w:p>
+      <w:r>
+        <w:tab/>
+      </w:r>
+      <w:r>
+        <w:tab/>
+      </w:r>
+      <w:r>
+        <w:tab/>
+      </w:r>
+      <w:r>
+        <w:tab/>
+      </w:r>
+      <w:r>
+        <w:tab/>
+      </w:r>
+      <w:r>
+        <w:tab/>
+      </w:r>
+    </w:p>
+    <w:p>
+      <w:pPr>
+        <w:ind w:left="3600" w:firstLine="720"/>
+        <w:rPr>
+          <w:b/>
+          <w:u w:val="single"/>
+        </w:rPr>
+      </w:pPr>
+      <w:r>
+        <w:rPr>
+          <w:b/>
+          <w:u w:val="single"/>
+        </w:rPr>
+        <w:t>pictures</w:t>
+      </w:r>
+    </w:p>
+    <w:tbl>
+      <w:tblPr>
+        <w:tblW w:w="0" w:type="auto"/>
+        <w:tblInd w:w="1390" w:type="dxa"/>
+        <w:tblBorders>
+          <w:top w:val="single" w:sz="4" w:space="0" w:color="auto"/>
+          <w:left w:val="single" w:sz="4" w:space="0" w:color="auto"/>
+          <w:bottom w:val="single" w:sz="4" w:space="0" w:color="auto"/>
+          <w:right w:val="single" w:sz="4" w:space="0" w:color="auto"/>
+          <w:insideH w:val="single" w:sz="4" w:space="0" w:color="auto"/>
+          <w:insideV w:val="single" w:sz="4" w:space="0" w:color="auto"/>
+        </w:tblBorders>
+        <w:tblLook w:val="0000" w:firstRow="0" w:lastRow="0" w:firstColumn="0" w:lastColumn="0" w:noHBand="0" w:noVBand="0"/>
+      </w:tblPr>
+      <w:tblGrid>
+        <w:gridCol w:w="236"/>
+        <w:gridCol w:w="6409"/>
+      </w:tblGrid>
+      <w:tr>
+        <w:tblPrEx>
+          <w:tblCellMar>
+            <w:top w:w="0" w:type="dxa"/>
+            <w:bottom w:w="0" w:type="dxa"/>
+          </w:tblCellMar>
+        </w:tblPrEx>
+        <w:trPr>
+          <w:trHeight w:val="240"/>
+        </w:trPr>
+        <w:tc>
+          <w:tcPr>
+            <w:tcW w:w="6645" w:type="dxa"/>
+            <w:gridSpan w:val="2"/>
+          </w:tcPr>
+          <w:p>
+            <w:pPr>
+              <w:jc w:val="center"/>
+              <w:rPr>
+                <w:b/>
+                <w:u w:val="single"/>
+              </w:rPr>
+            </w:pPr>
+            <w:bookmarkStart w:id="1" w:name="_Hlk502353712"/>
+            <w:r>
+              <w:rPr>
+                <w:b/>
+                <w:u w:val="single"/>
+              </w:rPr>
+              <w:t>Navigation bar</w:t>
+            </w:r>
+          </w:p>
+        </w:tc>
+      </w:tr>
+      <w:tr>
+        <w:tblPrEx>
+          <w:tblCellMar>
+            <w:top w:w="0" w:type="dxa"/>
+            <w:bottom w:w="0" w:type="dxa"/>
+          </w:tblCellMar>
+        </w:tblPrEx>
+        <w:trPr>
+          <w:trHeight w:val="2997"/>
+        </w:trPr>
+        <w:tc>
+          <w:tcPr>
+            <w:tcW w:w="236" w:type="dxa"/>
+          </w:tcPr>
+          <w:p>
+            <w:pPr>
+              <w:jc w:val="center"/>
+              <w:rPr>
+                <w:b/>
+                <w:u w:val="single"/>
+              </w:rPr>
+            </w:pPr>
+          </w:p>
+        </w:tc>
+        <w:tc>
+          <w:tcPr>
+            <w:tcW w:w="6409" w:type="dxa"/>
+          </w:tcPr>
+          <w:tbl>
+            <w:tblPr>
+              <w:tblpPr w:leftFromText="180" w:rightFromText="180" w:vertAnchor="text" w:horzAnchor="page" w:tblpX="3634" w:tblpY="302"/>
+              <w:tblW w:w="0" w:type="auto"/>
+              <w:tblBorders>
+                <w:top w:val="single" w:sz="4" w:space="0" w:color="auto"/>
+                <w:left w:val="single" w:sz="4" w:space="0" w:color="auto"/>
+                <w:bottom w:val="single" w:sz="4" w:space="0" w:color="auto"/>
+                <w:right w:val="single" w:sz="4" w:space="0" w:color="auto"/>
+                <w:insideH w:val="single" w:sz="4" w:space="0" w:color="auto"/>
+                <w:insideV w:val="single" w:sz="4" w:space="0" w:color="auto"/>
+              </w:tblBorders>
+              <w:tblLook w:val="0000" w:firstRow="0" w:lastRow="0" w:firstColumn="0" w:lastColumn="0" w:noHBand="0" w:noVBand="0"/>
+            </w:tblPr>
+            <w:tblGrid>
+              <w:gridCol w:w="2311"/>
+            </w:tblGrid>
+            <w:tr>
+              <w:tblPrEx>
+                <w:tblCellMar>
+                  <w:top w:w="0" w:type="dxa"/>
+                  <w:bottom w:w="0" w:type="dxa"/>
+                </w:tblCellMar>
+              </w:tblPrEx>
+              <w:trPr>
+                <w:trHeight w:val="1005"/>
+              </w:trPr>
+              <w:tc>
+                <w:tcPr>
+                  <w:tcW w:w="2311" w:type="dxa"/>
+                </w:tcPr>
+                <w:p>
+                  <w:pPr>
+                    <w:jc w:val="center"/>
+                    <w:rPr>
+                      <w:b/>
+                      <w:u w:val="single"/>
+                    </w:rPr>
+                  </w:pPr>
+                  <w:r>
+                    <w:rPr>
+                      <w:b/>
+                      <w:u w:val="single"/>
+                    </w:rPr>
+                    <w:t>images</w:t>
+                  </w:r>
+                </w:p>
+              </w:tc>
+            </w:tr>
+          </w:tbl>
+          <w:tbl>
+            <w:tblPr>
+              <w:tblpPr w:leftFromText="180" w:rightFromText="180" w:vertAnchor="text" w:horzAnchor="page" w:tblpX="3718" w:tblpY="1675"/>
+              <w:tblW w:w="0" w:type="auto"/>
+              <w:tblBorders>
+                <w:top w:val="single" w:sz="4" w:space="0" w:color="auto"/>
+                <w:left w:val="single" w:sz="4" w:space="0" w:color="auto"/>
+                <w:bottom w:val="single" w:sz="4" w:space="0" w:color="auto"/>
+                <w:right w:val="single" w:sz="4" w:space="0" w:color="auto"/>
+                <w:insideH w:val="single" w:sz="4" w:space="0" w:color="auto"/>
+                <w:insideV w:val="single" w:sz="4" w:space="0" w:color="auto"/>
+              </w:tblBorders>
+              <w:tblLook w:val="0000" w:firstRow="0" w:lastRow="0" w:firstColumn="0" w:lastColumn="0" w:noHBand="0" w:noVBand="0"/>
+            </w:tblPr>
+            <w:tblGrid>
+              <w:gridCol w:w="1892"/>
+            </w:tblGrid>
+            <w:tr>
+              <w:tblPrEx>
+                <w:tblCellMar>
+                  <w:top w:w="0" w:type="dxa"/>
+                  <w:bottom w:w="0" w:type="dxa"/>
+                </w:tblCellMar>
+              </w:tblPrEx>
+              <w:trPr>
+                <w:trHeight w:val="502"/>
+              </w:trPr>
+              <w:tc>
+                <w:tcPr>
+                  <w:tcW w:w="1892" w:type="dxa"/>
+                </w:tcPr>
+                <w:p>
+                  <w:r>
+                    <w:t>Title</w:t>
+                  </w:r>
+                </w:p>
+              </w:tc>
+            </w:tr>
+          </w:tbl>
+          <w:p/>
+          <w:tbl>
+            <w:tblPr>
+              <w:tblpPr w:leftFromText="180" w:rightFromText="180" w:vertAnchor="text" w:horzAnchor="page" w:tblpX="520" w:tblpY="975"/>
+              <w:tblOverlap w:val="never"/>
+              <w:tblW w:w="0" w:type="auto"/>
+              <w:tblBorders>
+                <w:top w:val="single" w:sz="4" w:space="0" w:color="auto"/>
+                <w:left w:val="single" w:sz="4" w:space="0" w:color="auto"/>
+                <w:bottom w:val="single" w:sz="4" w:space="0" w:color="auto"/>
+                <w:right w:val="single" w:sz="4" w:space="0" w:color="auto"/>
+                <w:insideH w:val="single" w:sz="4" w:space="0" w:color="auto"/>
+                <w:insideV w:val="single" w:sz="4" w:space="0" w:color="auto"/>
+              </w:tblBorders>
+              <w:tblLook w:val="0000" w:firstRow="0" w:lastRow="0" w:firstColumn="0" w:lastColumn="0" w:noHBand="0" w:noVBand="0"/>
+            </w:tblPr>
+            <w:tblGrid>
+              <w:gridCol w:w="1696"/>
+            </w:tblGrid>
+            <w:tr>
+              <w:tblPrEx>
+                <w:tblCellMar>
+                  <w:top w:w="0" w:type="dxa"/>
+                  <w:bottom w:w="0" w:type="dxa"/>
+                </w:tblCellMar>
+              </w:tblPrEx>
+              <w:trPr>
+                <w:trHeight w:val="519"/>
+              </w:trPr>
+              <w:tc>
+                <w:tcPr>
+                  <w:tcW w:w="1696" w:type="dxa"/>
+                </w:tcPr>
+                <w:p>
+                  <w:pPr>
+                    <w:jc w:val="center"/>
+                  </w:pPr>
+                  <w:r>
+                    <w:t>Title</w:t>
+                  </w:r>
+                </w:p>
+              </w:tc>
+            </w:tr>
+          </w:tbl>
+          <w:tbl>
+            <w:tblPr>
+              <w:tblpPr w:leftFromText="180" w:rightFromText="180" w:vertAnchor="text" w:horzAnchor="margin" w:tblpY="-196"/>
+              <w:tblOverlap w:val="never"/>
+              <w:tblW w:w="0" w:type="auto"/>
+              <w:tblBorders>
+                <w:top w:val="single" w:sz="4" w:space="0" w:color="auto"/>
+                <w:left w:val="single" w:sz="4" w:space="0" w:color="auto"/>
+                <w:bottom w:val="single" w:sz="4" w:space="0" w:color="auto"/>
+                <w:right w:val="single" w:sz="4" w:space="0" w:color="auto"/>
+                <w:insideH w:val="single" w:sz="4" w:space="0" w:color="auto"/>
+                <w:insideV w:val="single" w:sz="4" w:space="0" w:color="auto"/>
+              </w:tblBorders>
+              <w:tblLook w:val="0000" w:firstRow="0" w:lastRow="0" w:firstColumn="0" w:lastColumn="0" w:noHBand="0" w:noVBand="0"/>
+            </w:tblPr>
+            <w:tblGrid>
+              <w:gridCol w:w="2700"/>
+            </w:tblGrid>
+            <w:tr>
+              <w:tblPrEx>
+                <w:tblCellMar>
+                  <w:top w:w="0" w:type="dxa"/>
+                  <w:bottom w:w="0" w:type="dxa"/>
+                </w:tblCellMar>
+              </w:tblPrEx>
+              <w:trPr>
+                <w:trHeight w:val="915"/>
+              </w:trPr>
+              <w:tc>
+                <w:tcPr>
+                  <w:tcW w:w="2700" w:type="dxa"/>
+                </w:tcPr>
+                <w:p>
+                  <w:pPr>
+                    <w:jc w:val="center"/>
+                    <w:rPr>
+                      <w:b/>
+                      <w:u w:val="single"/>
+                    </w:rPr>
+                  </w:pPr>
+                  <w:r>
+                    <w:rPr>
+                      <w:b/>
+                      <w:u w:val="single"/>
+                    </w:rPr>
+                    <w:t>images</w:t>
+                  </w:r>
+                </w:p>
+              </w:tc>
+            </w:tr>
+          </w:tbl>
+          <w:p>
+            <w:pPr>
+              <w:jc w:val="center"/>
+              <w:rPr>
+                <w:b/>
+                <w:u w:val="single"/>
+              </w:rPr>
+            </w:pPr>
+          </w:p>
+        </w:tc>
+      </w:tr>
+      <w:bookmarkEnd w:id="1"/>
+    </w:tbl>
     <w:p/>
     <w:p/>
+    <w:p/>
+    <w:p/>
+    <w:p/>
+    <w:tbl>
+      <w:tblPr>
+        <w:tblpPr w:leftFromText="180" w:rightFromText="180" w:vertAnchor="page" w:horzAnchor="margin" w:tblpXSpec="center" w:tblpY="2529"/>
+        <w:tblW w:w="0" w:type="auto"/>
+        <w:tblBorders>
+          <w:top w:val="single" w:sz="4" w:space="0" w:color="auto"/>
+          <w:left w:val="single" w:sz="4" w:space="0" w:color="auto"/>
+          <w:bottom w:val="single" w:sz="4" w:space="0" w:color="auto"/>
+          <w:right w:val="single" w:sz="4" w:space="0" w:color="auto"/>
+          <w:insideH w:val="single" w:sz="4" w:space="0" w:color="auto"/>
+          <w:insideV w:val="single" w:sz="4" w:space="0" w:color="auto"/>
+        </w:tblBorders>
+        <w:tblLook w:val="0000" w:firstRow="0" w:lastRow="0" w:firstColumn="0" w:lastColumn="0" w:noHBand="0" w:noVBand="0"/>
+      </w:tblPr>
+      <w:tblGrid>
+        <w:gridCol w:w="236"/>
+        <w:gridCol w:w="6409"/>
+      </w:tblGrid>
+      <w:tr>
+        <w:tblPrEx>
+          <w:tblCellMar>
+            <w:top w:w="0" w:type="dxa"/>
+            <w:bottom w:w="0" w:type="dxa"/>
+          </w:tblCellMar>
+        </w:tblPrEx>
+        <w:trPr>
+          <w:trHeight w:val="240"/>
+        </w:trPr>
+        <w:tc>
+          <w:tcPr>
+            <w:tcW w:w="6645" w:type="dxa"/>
+            <w:gridSpan w:val="2"/>
+          </w:tcPr>
+          <w:p>
+            <w:pPr>
+              <w:jc w:val="center"/>
+              <w:rPr>
+                <w:b/>
+                <w:u w:val="single"/>
+              </w:rPr>
+            </w:pPr>
+            <w:r>
+              <w:rPr>
+                <w:b/>
+                <w:u w:val="single"/>
+              </w:rPr>
+              <w:lastRenderedPageBreak/>
+              <w:t>Navigation bar</w:t>
+            </w:r>
+          </w:p>
+        </w:tc>
+      </w:tr>
+      <w:tr>
+        <w:tblPrEx>
+          <w:tblCellMar>
+            <w:top w:w="0" w:type="dxa"/>
+            <w:bottom w:w="0" w:type="dxa"/>
+          </w:tblCellMar>
+        </w:tblPrEx>
+        <w:trPr>
+          <w:trHeight w:val="4223"/>
+        </w:trPr>
+        <w:tc>
+          <w:tcPr>
+            <w:tcW w:w="236" w:type="dxa"/>
+          </w:tcPr>
+          <w:p>
+            <w:pPr>
+              <w:jc w:val="center"/>
+              <w:rPr>
+                <w:b/>
+                <w:u w:val="single"/>
+              </w:rPr>
+            </w:pPr>
+          </w:p>
+        </w:tc>
+        <w:tc>
+          <w:tcPr>
+            <w:tcW w:w="6409" w:type="dxa"/>
+          </w:tcPr>
+          <w:p/>
+          <w:tbl>
+            <w:tblPr>
+              <w:tblpPr w:leftFromText="180" w:rightFromText="180" w:vertAnchor="text" w:horzAnchor="margin" w:tblpY="-196"/>
+              <w:tblOverlap w:val="never"/>
+              <w:tblW w:w="0" w:type="auto"/>
+              <w:tblBorders>
+                <w:top w:val="single" w:sz="4" w:space="0" w:color="auto"/>
+                <w:left w:val="single" w:sz="4" w:space="0" w:color="auto"/>
+                <w:bottom w:val="single" w:sz="4" w:space="0" w:color="auto"/>
+                <w:right w:val="single" w:sz="4" w:space="0" w:color="auto"/>
+                <w:insideH w:val="single" w:sz="4" w:space="0" w:color="auto"/>
+                <w:insideV w:val="single" w:sz="4" w:space="0" w:color="auto"/>
+              </w:tblBorders>
+              <w:tblLook w:val="0000" w:firstRow="0" w:lastRow="0" w:firstColumn="0" w:lastColumn="0" w:noHBand="0" w:noVBand="0"/>
+            </w:tblPr>
+            <w:tblGrid>
+              <w:gridCol w:w="2700"/>
+            </w:tblGrid>
+            <w:tr>
+              <w:tblPrEx>
+                <w:tblCellMar>
+                  <w:top w:w="0" w:type="dxa"/>
+                  <w:bottom w:w="0" w:type="dxa"/>
+                </w:tblCellMar>
+              </w:tblPrEx>
+              <w:trPr>
+                <w:trHeight w:val="915"/>
+              </w:trPr>
+              <w:tc>
+                <w:tcPr>
+                  <w:tcW w:w="2700" w:type="dxa"/>
+                </w:tcPr>
+                <w:p>
+                  <w:pPr>
+                    <w:jc w:val="center"/>
+                    <w:rPr>
+                      <w:b/>
+                      <w:u w:val="single"/>
+                    </w:rPr>
+                  </w:pPr>
+                  <w:r>
+                    <w:rPr>
+                      <w:b/>
+                      <w:u w:val="single"/>
+                    </w:rPr>
+                    <w:t>video</w:t>
+                  </w:r>
+                </w:p>
+              </w:tc>
+            </w:tr>
+          </w:tbl>
+          <w:tbl>
+            <w:tblPr>
+              <w:tblpPr w:leftFromText="180" w:rightFromText="180" w:vertAnchor="text" w:horzAnchor="page" w:tblpX="3835" w:tblpY="-239"/>
+              <w:tblOverlap w:val="never"/>
+              <w:tblW w:w="0" w:type="auto"/>
+              <w:tblBorders>
+                <w:top w:val="single" w:sz="4" w:space="0" w:color="auto"/>
+                <w:left w:val="single" w:sz="4" w:space="0" w:color="auto"/>
+                <w:bottom w:val="single" w:sz="4" w:space="0" w:color="auto"/>
+                <w:right w:val="single" w:sz="4" w:space="0" w:color="auto"/>
+                <w:insideH w:val="single" w:sz="4" w:space="0" w:color="auto"/>
+                <w:insideV w:val="single" w:sz="4" w:space="0" w:color="auto"/>
+              </w:tblBorders>
+              <w:tblLook w:val="0000" w:firstRow="0" w:lastRow="0" w:firstColumn="0" w:lastColumn="0" w:noHBand="0" w:noVBand="0"/>
+            </w:tblPr>
+            <w:tblGrid>
+              <w:gridCol w:w="1892"/>
+            </w:tblGrid>
+            <w:tr>
+              <w:tblPrEx>
+                <w:tblCellMar>
+                  <w:top w:w="0" w:type="dxa"/>
+                  <w:bottom w:w="0" w:type="dxa"/>
+                </w:tblCellMar>
+              </w:tblPrEx>
+              <w:trPr>
+                <w:trHeight w:val="502"/>
+              </w:trPr>
+              <w:tc>
+                <w:tcPr>
+                  <w:tcW w:w="1892" w:type="dxa"/>
+                </w:tcPr>
+                <w:p>
+                  <w:r>
+                    <w:t>Title</w:t>
+                  </w:r>
+                </w:p>
+              </w:tc>
+            </w:tr>
+          </w:tbl>
+          <w:tbl>
+            <w:tblPr>
+              <w:tblpPr w:leftFromText="180" w:rightFromText="180" w:vertAnchor="text" w:horzAnchor="margin" w:tblpY="1200"/>
+              <w:tblOverlap w:val="never"/>
+              <w:tblW w:w="0" w:type="auto"/>
+              <w:tblBorders>
+                <w:top w:val="single" w:sz="4" w:space="0" w:color="auto"/>
+                <w:left w:val="single" w:sz="4" w:space="0" w:color="auto"/>
+                <w:bottom w:val="single" w:sz="4" w:space="0" w:color="auto"/>
+                <w:right w:val="single" w:sz="4" w:space="0" w:color="auto"/>
+                <w:insideH w:val="single" w:sz="4" w:space="0" w:color="auto"/>
+                <w:insideV w:val="single" w:sz="4" w:space="0" w:color="auto"/>
+              </w:tblBorders>
+              <w:tblLook w:val="0000" w:firstRow="0" w:lastRow="0" w:firstColumn="0" w:lastColumn="0" w:noHBand="0" w:noVBand="0"/>
+            </w:tblPr>
+            <w:tblGrid>
+              <w:gridCol w:w="2689"/>
+            </w:tblGrid>
+            <w:tr>
+              <w:tblPrEx>
+                <w:tblCellMar>
+                  <w:top w:w="0" w:type="dxa"/>
+                  <w:bottom w:w="0" w:type="dxa"/>
+                </w:tblCellMar>
+              </w:tblPrEx>
+              <w:trPr>
+                <w:trHeight w:val="1005"/>
+              </w:trPr>
+              <w:tc>
+                <w:tcPr>
+                  <w:tcW w:w="2689" w:type="dxa"/>
+                </w:tcPr>
+                <w:p>
+                  <w:pPr>
+                    <w:jc w:val="center"/>
+                    <w:rPr>
+                      <w:b/>
+                      <w:u w:val="single"/>
+                    </w:rPr>
+                  </w:pPr>
+                  <w:r>
+                    <w:rPr>
+                      <w:b/>
+                      <w:u w:val="single"/>
+                    </w:rPr>
+                    <w:t>video</w:t>
+                  </w:r>
+                </w:p>
+              </w:tc>
+            </w:tr>
+          </w:tbl>
+          <w:tbl>
+            <w:tblPr>
+              <w:tblpPr w:leftFromText="180" w:rightFromText="180" w:vertAnchor="text" w:horzAnchor="page" w:tblpX="4070" w:tblpY="1251"/>
+              <w:tblOverlap w:val="never"/>
+              <w:tblW w:w="0" w:type="auto"/>
+              <w:tblBorders>
+                <w:top w:val="single" w:sz="4" w:space="0" w:color="auto"/>
+                <w:left w:val="single" w:sz="4" w:space="0" w:color="auto"/>
+                <w:bottom w:val="single" w:sz="4" w:space="0" w:color="auto"/>
+                <w:right w:val="single" w:sz="4" w:space="0" w:color="auto"/>
+                <w:insideH w:val="single" w:sz="4" w:space="0" w:color="auto"/>
+                <w:insideV w:val="single" w:sz="4" w:space="0" w:color="auto"/>
+              </w:tblBorders>
+              <w:tblLook w:val="0000" w:firstRow="0" w:lastRow="0" w:firstColumn="0" w:lastColumn="0" w:noHBand="0" w:noVBand="0"/>
+            </w:tblPr>
+            <w:tblGrid>
+              <w:gridCol w:w="1696"/>
+            </w:tblGrid>
+            <w:tr>
+              <w:tblPrEx>
+                <w:tblCellMar>
+                  <w:top w:w="0" w:type="dxa"/>
+                  <w:bottom w:w="0" w:type="dxa"/>
+                </w:tblCellMar>
+              </w:tblPrEx>
+              <w:trPr>
+                <w:trHeight w:val="519"/>
+              </w:trPr>
+              <w:tc>
+                <w:tcPr>
+                  <w:tcW w:w="1696" w:type="dxa"/>
+                </w:tcPr>
+                <w:p>
+                  <w:pPr>
+                    <w:jc w:val="center"/>
+                  </w:pPr>
+                  <w:r>
+                    <w:t>Title</w:t>
+                  </w:r>
+                </w:p>
+              </w:tc>
+            </w:tr>
+          </w:tbl>
+          <w:p>
+            <w:pPr>
+              <w:jc w:val="center"/>
+              <w:rPr>
+                <w:b/>
+                <w:u w:val="single"/>
+              </w:rPr>
+            </w:pPr>
+          </w:p>
+        </w:tc>
+      </w:tr>
+    </w:tbl>
+    <w:p/>
+    <w:p>
+      <w:pPr>
+        <w:ind w:left="4320"/>
+      </w:pPr>
+      <w:r>
+        <w:t>Video</w:t>
+      </w:r>
+    </w:p>
+    <w:p>
+      <w:pPr>
+        <w:ind w:left="2880" w:firstLine="720"/>
+      </w:pPr>
+    </w:p>
+    <w:p>
+      <w:pPr>
+        <w:ind w:left="2880" w:firstLine="720"/>
+      </w:pPr>
+    </w:p>
+    <w:p>
+      <w:pPr>
+        <w:ind w:left="2880" w:firstLine="720"/>
+      </w:pPr>
+    </w:p>
+    <w:p>
+      <w:pPr>
+        <w:ind w:left="2880" w:firstLine="720"/>
+      </w:pPr>
+    </w:p>
+    <w:p>
+      <w:pPr>
+        <w:ind w:left="2880" w:firstLine="720"/>
+      </w:pPr>
+    </w:p>
+    <w:p>
+      <w:pPr>
+        <w:ind w:left="2880" w:firstLine="720"/>
+      </w:pPr>
+    </w:p>
+    <w:p>
+      <w:pPr>
+        <w:ind w:left="2880" w:firstLine="720"/>
+      </w:pPr>
+    </w:p>
+    <w:p>
+      <w:pPr>
+        <w:ind w:left="2880" w:firstLine="720"/>
+      </w:pPr>
+    </w:p>
+    <w:p>
+      <w:pPr>
+        <w:ind w:left="2880" w:firstLine="720"/>
+      </w:pPr>
+    </w:p>
+    <w:p>
+      <w:pPr>
+        <w:ind w:left="2880" w:firstLine="720"/>
+      </w:pPr>
+    </w:p>
+    <w:p>
+      <w:pPr>
+        <w:ind w:left="2880" w:firstLine="720"/>
+      </w:pPr>
+    </w:p>
     <w:p>
       <w:r>
         <w:rPr>
@@ -64,48 +987,6 @@
             <wp:extent cx="5731510" cy="3222625"/>
             <wp:effectExtent l="0" t="0" r="2540" b="0"/>
             <wp:docPr id="2" name="Picture 2"/>
-            <wp:cNvGraphicFramePr>
-              <a:graphicFrameLocks xmlns:a="http://schemas.openxmlformats.org/drawingml/2006/main" noChangeAspect="1"/>
-            </wp:cNvGraphicFramePr>
-            <a:graphic xmlns:a="http://schemas.openxmlformats.org/drawingml/2006/main">
-              <a:graphicData uri="http://schemas.openxmlformats.org/drawingml/2006/picture">
-                <pic:pic xmlns:pic="http://schemas.openxmlformats.org/drawingml/2006/picture">
-                  <pic:nvPicPr>
-                    <pic:cNvPr id="1" name=""/>
-                    <pic:cNvPicPr/>
-                  </pic:nvPicPr>
-                  <pic:blipFill>
-                    <a:blip r:embed="rId4"/>
-                    <a:stretch>
-                      <a:fillRect/>
-                    </a:stretch>
-                  </pic:blipFill>
-                  <pic:spPr>
-                    <a:xfrm>
-                      <a:off x="0" y="0"/>
-                      <a:ext cx="5731510" cy="3222625"/>
-                    </a:xfrm>
-                    <a:prstGeom prst="rect">
-                      <a:avLst/>
-                    </a:prstGeom>
-                  </pic:spPr>
-                </pic:pic>
-              </a:graphicData>
-            </a:graphic>
-          </wp:inline>
-        </w:drawing>
-      </w:r>
-    </w:p>
-    <w:p>
-      <w:r>
-        <w:rPr>
-          <w:noProof/>
-        </w:rPr>
-        <w:drawing>
-          <wp:inline distT="0" distB="0" distL="0" distR="0" wp14:anchorId="4656FCB0" wp14:editId="2AE53C49">
-            <wp:extent cx="5731510" cy="3222625"/>
-            <wp:effectExtent l="0" t="0" r="2540" b="0"/>
-            <wp:docPr id="3" name="Picture 3"/>
             <wp:cNvGraphicFramePr>
               <a:graphicFrameLocks xmlns:a="http://schemas.openxmlformats.org/drawingml/2006/main" noChangeAspect="1"/>
             </wp:cNvGraphicFramePr>
@@ -138,9 +1019,6 @@
         </w:drawing>
       </w:r>
     </w:p>
-    <w:p/>
-    <w:p/>
-    <w:p/>
     <w:p>
       <w:r>
         <w:rPr>
@@ -148,10 +1026,10 @@
         </w:rPr>
         <w:lastRenderedPageBreak/>
         <w:drawing>
-          <wp:inline distT="0" distB="0" distL="0" distR="0" wp14:anchorId="040AB720" wp14:editId="43015AA4">
+          <wp:inline distT="0" distB="0" distL="0" distR="0" wp14:anchorId="4656FCB0" wp14:editId="2AE53C49">
             <wp:extent cx="5731510" cy="3222625"/>
             <wp:effectExtent l="0" t="0" r="2540" b="0"/>
-            <wp:docPr id="4" name="Picture 4"/>
+            <wp:docPr id="3" name="Picture 3"/>
             <wp:cNvGraphicFramePr>
               <a:graphicFrameLocks xmlns:a="http://schemas.openxmlformats.org/drawingml/2006/main" noChangeAspect="1"/>
             </wp:cNvGraphicFramePr>
@@ -185,12 +1063,61 @@
       </w:r>
     </w:p>
     <w:p>
-      <w:r>
+      <w:pPr>
+        <w:pStyle w:val="ListParagraph"/>
+        <w:numPr>
+          <w:ilvl w:val="0"/>
+          <w:numId w:val="2"/>
+        </w:numPr>
+      </w:pPr>
+      <w:r>
+        <w:t>This is the index page which consists of the navigation bar, title, slideshow, google maps and a click me button.</w:t>
+      </w:r>
+    </w:p>
+    <w:p>
+      <w:pPr>
+        <w:pStyle w:val="ListParagraph"/>
+        <w:numPr>
+          <w:ilvl w:val="0"/>
+          <w:numId w:val="2"/>
+        </w:numPr>
+      </w:pPr>
+      <w:r>
+        <w:t>The click me button will alert you to view google maps.</w:t>
+      </w:r>
+    </w:p>
+    <w:p>
+      <w:pPr>
+        <w:pStyle w:val="ListParagraph"/>
+        <w:numPr>
+          <w:ilvl w:val="0"/>
+          <w:numId w:val="2"/>
+        </w:numPr>
+      </w:pPr>
+      <w:r>
+        <w:t xml:space="preserve">I have implemented a google </w:t>
+      </w:r>
+      <w:proofErr w:type="spellStart"/>
+      <w:r>
+        <w:t>Api</w:t>
+      </w:r>
+      <w:proofErr w:type="spellEnd"/>
+      <w:r>
+        <w:t xml:space="preserve"> that you can use to located areas.</w:t>
+      </w:r>
+    </w:p>
+    <w:p/>
+    <w:p/>
+    <w:p>
+      <w:r>
+        <w:rPr>
+          <w:noProof/>
+        </w:rPr>
         <w:drawing>
-          <wp:inline distT="0" distB="0" distL="0" distR="0" wp14:anchorId="4CC41B36" wp14:editId="344D3D72">
+          <wp:inline distT="0" distB="0" distL="0" distR="0" wp14:anchorId="040AB720" wp14:editId="43015AA4">
             <wp:extent cx="5731510" cy="3222625"/>
             <wp:effectExtent l="0" t="0" r="2540" b="0"/>
-            <wp:docPr id="5" name="Picture 5"/>
+            <wp:docPr id="4" name="Picture 4"/>
             <wp:cNvGraphicFramePr>
               <a:graphicFrameLocks xmlns:a="http://schemas.openxmlformats.org/drawingml/2006/main" noChangeAspect="1"/>
             </wp:cNvGraphicFramePr>
@@ -224,11 +1151,77 @@
       </w:r>
     </w:p>
     <w:p>
+      <w:pPr>
+        <w:pStyle w:val="ListParagraph"/>
+        <w:numPr>
+          <w:ilvl w:val="0"/>
+          <w:numId w:val="2"/>
+        </w:numPr>
+      </w:pPr>
+      <w:r>
+        <w:t>This is my picture gallery which consists of images that can be enlarged when click on and they also have hover effect over the images as seen above saying “France” above the first image</w:t>
+      </w:r>
+    </w:p>
+    <w:p>
       <w:r>
         <w:rPr>
           <w:noProof/>
         </w:rPr>
         <w:lastRenderedPageBreak/>
+        <w:drawing>
+          <wp:inline distT="0" distB="0" distL="0" distR="0" wp14:anchorId="4CC41B36" wp14:editId="344D3D72">
+            <wp:extent cx="5731510" cy="3222625"/>
+            <wp:effectExtent l="0" t="0" r="2540" b="0"/>
+            <wp:docPr id="5" name="Picture 5"/>
+            <wp:cNvGraphicFramePr>
+              <a:graphicFrameLocks xmlns:a="http://schemas.openxmlformats.org/drawingml/2006/main" noChangeAspect="1"/>
+            </wp:cNvGraphicFramePr>
+            <a:graphic xmlns:a="http://schemas.openxmlformats.org/drawingml/2006/main">
+              <a:graphicData uri="http://schemas.openxmlformats.org/drawingml/2006/picture">
+                <pic:pic xmlns:pic="http://schemas.openxmlformats.org/drawingml/2006/picture">
+                  <pic:nvPicPr>
+                    <pic:cNvPr id="1" name=""/>
+                    <pic:cNvPicPr/>
+                  </pic:nvPicPr>
+                  <pic:blipFill>
+                    <a:blip r:embed="rId8"/>
+                    <a:stretch>
+                      <a:fillRect/>
+                    </a:stretch>
+                  </pic:blipFill>
+                  <pic:spPr>
+                    <a:xfrm>
+                      <a:off x="0" y="0"/>
+                      <a:ext cx="5731510" cy="3222625"/>
+                    </a:xfrm>
+                    <a:prstGeom prst="rect">
+                      <a:avLst/>
+                    </a:prstGeom>
+                  </pic:spPr>
+                </pic:pic>
+              </a:graphicData>
+            </a:graphic>
+          </wp:inline>
+        </w:drawing>
+      </w:r>
+    </w:p>
+    <w:p>
+      <w:pPr>
+        <w:pStyle w:val="ListParagraph"/>
+        <w:numPr>
+          <w:ilvl w:val="0"/>
+          <w:numId w:val="2"/>
+        </w:numPr>
+      </w:pPr>
+      <w:r>
+        <w:t>I have videos on the video gallery with have all been set the same size, the background is black with white texts so it’s visible.</w:t>
+      </w:r>
+    </w:p>
+    <w:p>
+      <w:r>
+        <w:rPr>
+          <w:noProof/>
+        </w:rPr>
         <w:drawing>
           <wp:inline distT="0" distB="0" distL="0" distR="0">
             <wp:extent cx="5731510" cy="3222401"/>
@@ -247,7 +1240,7 @@
                     </pic:cNvPicPr>
                   </pic:nvPicPr>
                   <pic:blipFill>
-                    <a:blip r:embed="rId8">
+                    <a:blip r:embed="rId9">
                       <a:extLst>
                         <a:ext uri="{28A0092B-C50C-407E-A947-70E740481C1C}">
                           <a14:useLocalDpi xmlns:a14="http://schemas.microsoft.com/office/drawing/2010/main" val="0"/>
@@ -279,6 +1272,32 @@
         </w:drawing>
       </w:r>
     </w:p>
+    <w:p>
+      <w:pPr>
+        <w:pStyle w:val="ListParagraph"/>
+        <w:numPr>
+          <w:ilvl w:val="0"/>
+          <w:numId w:val="2"/>
+        </w:numPr>
+      </w:pPr>
+      <w:r>
+        <w:t xml:space="preserve">I’ve had problems with my previous repository as I could not upload it to it hub using the git push </w:t>
+      </w:r>
+      <w:r>
+        <w:t>command,</w:t>
+      </w:r>
+      <w:bookmarkStart w:id="2" w:name="_GoBack"/>
+      <w:bookmarkEnd w:id="2"/>
+      <w:r>
+        <w:t xml:space="preserve"> so I have </w:t>
+      </w:r>
+      <w:r>
+        <w:t xml:space="preserve">evidence to show that I made multiple commits previously and that they are all the same files. Reasons for me making a new repository is because of the following problems. </w:t>
+      </w:r>
+      <w:r>
+        <w:t xml:space="preserve"> </w:t>
+      </w:r>
+    </w:p>
     <w:sectPr>
       <w:pgSz w:w="11906" w:h="16838"/>
       <w:pgMar w:top="1440" w:right="1440" w:bottom="1440" w:left="1440" w:header="708" w:footer="708" w:gutter="0"/>
@@ -287,6 +1306,243 @@
     </w:sectPr>
   </w:body>
 </w:document>
+</file>
+
+<file path=word/numbering.xml><?xml version="1.0" encoding="utf-8"?>
+<w:numbering xmlns:wpc="http://schemas.microsoft.com/office/word/2010/wordprocessingCanvas" xmlns:cx="http://schemas.microsoft.com/office/drawing/2014/chartex" xmlns:cx1="http://schemas.microsoft.com/office/drawing/2015/9/8/chartex" xmlns:cx2="http://schemas.microsoft.com/office/drawing/2015/10/21/chartex" xmlns:cx3="http://schemas.microsoft.com/office/drawing/2016/5/9/chartex" xmlns:cx4="http://schemas.microsoft.com/office/drawing/2016/5/10/chartex" xmlns:cx5="http://schemas.microsoft.com/office/drawing/2016/5/11/chartex" xmlns:cx6="http://schemas.microsoft.com/office/drawing/2016/5/12/chartex" xmlns:cx7="http://schemas.microsoft.com/office/drawing/2016/5/13/chartex" xmlns:cx8="http://schemas.microsoft.com/office/drawing/2016/5/14/chartex" xmlns:mc="http://schemas.openxmlformats.org/markup-compatibility/2006" xmlns:aink="http://schemas.microsoft.com/office/drawing/2016/ink" xmlns:am3d="http://schemas.microsoft.com/office/drawing/2017/model3d" xmlns:o="urn:schemas-microsoft-com:office:office" xmlns:r="http://schemas.openxmlformats.org/officeDocument/2006/relationships" xmlns:m="http://schemas.openxmlformats.org/officeDocument/2006/math" xmlns:v="urn:schemas-microsoft-com:vml" xmlns:wp14="http://schemas.microsoft.com/office/word/2010/wordprocessingDrawing" xmlns:wp="http://schemas.openxmlformats.org/drawingml/2006/wordprocessingDrawing" xmlns:w10="urn:schemas-microsoft-com:office:word" xmlns:w="http://schemas.openxmlformats.org/wordprocessingml/2006/main" xmlns:w14="http://schemas.microsoft.com/office/word/2010/wordml" xmlns:w15="http://schemas.microsoft.com/office/word/2012/wordml" xmlns:w16cid="http://schemas.microsoft.com/office/word/2016/wordml/cid" xmlns:w16se="http://schemas.microsoft.com/office/word/2015/wordml/symex" xmlns:wpg="http://schemas.microsoft.com/office/word/2010/wordprocessingGroup" xmlns:wpi="http://schemas.microsoft.com/office/word/2010/wordprocessingInk" xmlns:wne="http://schemas.microsoft.com/office/word/2006/wordml" xmlns:wps="http://schemas.microsoft.com/office/word/2010/wordprocessingShape" mc:Ignorable="w14 w15 w16se w16cid wp14">
+  <w:abstractNum w:abstractNumId="0" w15:restartNumberingAfterBreak="0">
+    <w:nsid w:val="2F5B6E13"/>
+    <w:multiLevelType w:val="hybridMultilevel"/>
+    <w:tmpl w:val="006C803A"/>
+    <w:lvl w:ilvl="0" w:tplc="E8EAF2F4">
+      <w:start w:val="2"/>
+      <w:numFmt w:val="bullet"/>
+      <w:lvlText w:val="-"/>
+      <w:lvlJc w:val="left"/>
+      <w:pPr>
+        <w:ind w:left="720" w:hanging="360"/>
+      </w:pPr>
+      <w:rPr>
+        <w:rFonts w:ascii="Calibri" w:eastAsiaTheme="minorHAnsi" w:hAnsi="Calibri" w:cs="Calibri" w:hint="default"/>
+      </w:rPr>
+    </w:lvl>
+    <w:lvl w:ilvl="1" w:tplc="08090003" w:tentative="1">
+      <w:start w:val="1"/>
+      <w:numFmt w:val="bullet"/>
+      <w:lvlText w:val="o"/>
+      <w:lvlJc w:val="left"/>
+      <w:pPr>
+        <w:ind w:left="1440" w:hanging="360"/>
+      </w:pPr>
+      <w:rPr>
+        <w:rFonts w:ascii="Courier New" w:hAnsi="Courier New" w:cs="Courier New" w:hint="default"/>
+      </w:rPr>
+    </w:lvl>
+    <w:lvl w:ilvl="2" w:tplc="08090005" w:tentative="1">
+      <w:start w:val="1"/>
+      <w:numFmt w:val="bullet"/>
+      <w:lvlText w:val=""/>
+      <w:lvlJc w:val="left"/>
+      <w:pPr>
+        <w:ind w:left="2160" w:hanging="360"/>
+      </w:pPr>
+      <w:rPr>
+        <w:rFonts w:ascii="Wingdings" w:hAnsi="Wingdings" w:hint="default"/>
+      </w:rPr>
+    </w:lvl>
+    <w:lvl w:ilvl="3" w:tplc="08090001" w:tentative="1">
+      <w:start w:val="1"/>
+      <w:numFmt w:val="bullet"/>
+      <w:lvlText w:val=""/>
+      <w:lvlJc w:val="left"/>
+      <w:pPr>
+        <w:ind w:left="2880" w:hanging="360"/>
+      </w:pPr>
+      <w:rPr>
+        <w:rFonts w:ascii="Symbol" w:hAnsi="Symbol" w:hint="default"/>
+      </w:rPr>
+    </w:lvl>
+    <w:lvl w:ilvl="4" w:tplc="08090003" w:tentative="1">
+      <w:start w:val="1"/>
+      <w:numFmt w:val="bullet"/>
+      <w:lvlText w:val="o"/>
+      <w:lvlJc w:val="left"/>
+      <w:pPr>
+        <w:ind w:left="3600" w:hanging="360"/>
+      </w:pPr>
+      <w:rPr>
+        <w:rFonts w:ascii="Courier New" w:hAnsi="Courier New" w:cs="Courier New" w:hint="default"/>
+      </w:rPr>
+    </w:lvl>
+    <w:lvl w:ilvl="5" w:tplc="08090005" w:tentative="1">
+      <w:start w:val="1"/>
+      <w:numFmt w:val="bullet"/>
+      <w:lvlText w:val=""/>
+      <w:lvlJc w:val="left"/>
+      <w:pPr>
+        <w:ind w:left="4320" w:hanging="360"/>
+      </w:pPr>
+      <w:rPr>
+        <w:rFonts w:ascii="Wingdings" w:hAnsi="Wingdings" w:hint="default"/>
+      </w:rPr>
+    </w:lvl>
+    <w:lvl w:ilvl="6" w:tplc="08090001" w:tentative="1">
+      <w:start w:val="1"/>
+      <w:numFmt w:val="bullet"/>
+      <w:lvlText w:val=""/>
+      <w:lvlJc w:val="left"/>
+      <w:pPr>
+        <w:ind w:left="5040" w:hanging="360"/>
+      </w:pPr>
+      <w:rPr>
+        <w:rFonts w:ascii="Symbol" w:hAnsi="Symbol" w:hint="default"/>
+      </w:rPr>
+    </w:lvl>
+    <w:lvl w:ilvl="7" w:tplc="08090003" w:tentative="1">
+      <w:start w:val="1"/>
+      <w:numFmt w:val="bullet"/>
+      <w:lvlText w:val="o"/>
+      <w:lvlJc w:val="left"/>
+      <w:pPr>
+        <w:ind w:left="5760" w:hanging="360"/>
+      </w:pPr>
+      <w:rPr>
+        <w:rFonts w:ascii="Courier New" w:hAnsi="Courier New" w:cs="Courier New" w:hint="default"/>
+      </w:rPr>
+    </w:lvl>
+    <w:lvl w:ilvl="8" w:tplc="08090005" w:tentative="1">
+      <w:start w:val="1"/>
+      <w:numFmt w:val="bullet"/>
+      <w:lvlText w:val=""/>
+      <w:lvlJc w:val="left"/>
+      <w:pPr>
+        <w:ind w:left="6480" w:hanging="360"/>
+      </w:pPr>
+      <w:rPr>
+        <w:rFonts w:ascii="Wingdings" w:hAnsi="Wingdings" w:hint="default"/>
+      </w:rPr>
+    </w:lvl>
+  </w:abstractNum>
+  <w:abstractNum w:abstractNumId="1" w15:restartNumberingAfterBreak="0">
+    <w:nsid w:val="4506369C"/>
+    <w:multiLevelType w:val="hybridMultilevel"/>
+    <w:tmpl w:val="C2C0EF1C"/>
+    <w:lvl w:ilvl="0" w:tplc="B3F2B99A">
+      <w:start w:val="2"/>
+      <w:numFmt w:val="bullet"/>
+      <w:lvlText w:val="-"/>
+      <w:lvlJc w:val="left"/>
+      <w:pPr>
+        <w:ind w:left="720" w:hanging="360"/>
+      </w:pPr>
+      <w:rPr>
+        <w:rFonts w:ascii="Calibri" w:eastAsiaTheme="minorHAnsi" w:hAnsi="Calibri" w:cs="Calibri" w:hint="default"/>
+      </w:rPr>
+    </w:lvl>
+    <w:lvl w:ilvl="1" w:tplc="08090003" w:tentative="1">
+      <w:start w:val="1"/>
+      <w:numFmt w:val="bullet"/>
+      <w:lvlText w:val="o"/>
+      <w:lvlJc w:val="left"/>
+      <w:pPr>
+        <w:ind w:left="1440" w:hanging="360"/>
+      </w:pPr>
+      <w:rPr>
+        <w:rFonts w:ascii="Courier New" w:hAnsi="Courier New" w:cs="Courier New" w:hint="default"/>
+      </w:rPr>
+    </w:lvl>
+    <w:lvl w:ilvl="2" w:tplc="08090005" w:tentative="1">
+      <w:start w:val="1"/>
+      <w:numFmt w:val="bullet"/>
+      <w:lvlText w:val=""/>
+      <w:lvlJc w:val="left"/>
+      <w:pPr>
+        <w:ind w:left="2160" w:hanging="360"/>
+      </w:pPr>
+      <w:rPr>
+        <w:rFonts w:ascii="Wingdings" w:hAnsi="Wingdings" w:hint="default"/>
+      </w:rPr>
+    </w:lvl>
+    <w:lvl w:ilvl="3" w:tplc="08090001" w:tentative="1">
+      <w:start w:val="1"/>
+      <w:numFmt w:val="bullet"/>
+      <w:lvlText w:val=""/>
+      <w:lvlJc w:val="left"/>
+      <w:pPr>
+        <w:ind w:left="2880" w:hanging="360"/>
+      </w:pPr>
+      <w:rPr>
+        <w:rFonts w:ascii="Symbol" w:hAnsi="Symbol" w:hint="default"/>
+      </w:rPr>
+    </w:lvl>
+    <w:lvl w:ilvl="4" w:tplc="08090003" w:tentative="1">
+      <w:start w:val="1"/>
+      <w:numFmt w:val="bullet"/>
+      <w:lvlText w:val="o"/>
+      <w:lvlJc w:val="left"/>
+      <w:pPr>
+        <w:ind w:left="3600" w:hanging="360"/>
+      </w:pPr>
+      <w:rPr>
+        <w:rFonts w:ascii="Courier New" w:hAnsi="Courier New" w:cs="Courier New" w:hint="default"/>
+      </w:rPr>
+    </w:lvl>
+    <w:lvl w:ilvl="5" w:tplc="08090005" w:tentative="1">
+      <w:start w:val="1"/>
+      <w:numFmt w:val="bullet"/>
+      <w:lvlText w:val=""/>
+      <w:lvlJc w:val="left"/>
+      <w:pPr>
+        <w:ind w:left="4320" w:hanging="360"/>
+      </w:pPr>
+      <w:rPr>
+        <w:rFonts w:ascii="Wingdings" w:hAnsi="Wingdings" w:hint="default"/>
+      </w:rPr>
+    </w:lvl>
+    <w:lvl w:ilvl="6" w:tplc="08090001" w:tentative="1">
+      <w:start w:val="1"/>
+      <w:numFmt w:val="bullet"/>
+      <w:lvlText w:val=""/>
+      <w:lvlJc w:val="left"/>
+      <w:pPr>
+        <w:ind w:left="5040" w:hanging="360"/>
+      </w:pPr>
+      <w:rPr>
+        <w:rFonts w:ascii="Symbol" w:hAnsi="Symbol" w:hint="default"/>
+      </w:rPr>
+    </w:lvl>
+    <w:lvl w:ilvl="7" w:tplc="08090003" w:tentative="1">
+      <w:start w:val="1"/>
+      <w:numFmt w:val="bullet"/>
+      <w:lvlText w:val="o"/>
+      <w:lvlJc w:val="left"/>
+      <w:pPr>
+        <w:ind w:left="5760" w:hanging="360"/>
+      </w:pPr>
+      <w:rPr>
+        <w:rFonts w:ascii="Courier New" w:hAnsi="Courier New" w:cs="Courier New" w:hint="default"/>
+      </w:rPr>
+    </w:lvl>
+    <w:lvl w:ilvl="8" w:tplc="08090005" w:tentative="1">
+      <w:start w:val="1"/>
+      <w:numFmt w:val="bullet"/>
+      <w:lvlText w:val=""/>
+      <w:lvlJc w:val="left"/>
+      <w:pPr>
+        <w:ind w:left="6480" w:hanging="360"/>
+      </w:pPr>
+      <w:rPr>
+        <w:rFonts w:ascii="Wingdings" w:hAnsi="Wingdings" w:hint="default"/>
+      </w:rPr>
+    </w:lvl>
+  </w:abstractNum>
+  <w:num w:numId="1">
+    <w:abstractNumId w:val="0"/>
+  </w:num>
+  <w:num w:numId="2">
+    <w:abstractNumId w:val="1"/>
+  </w:num>
+</w:numbering>
 </file>
 
 <file path=word/styles.xml><?xml version="1.0" encoding="utf-8"?>
@@ -412,6 +1668,7 @@
     <w:lsdException w:name="HTML Sample" w:semiHidden="1" w:unhideWhenUsed="1"/>
     <w:lsdException w:name="HTML Typewriter" w:semiHidden="1" w:unhideWhenUsed="1"/>
     <w:lsdException w:name="HTML Variable" w:semiHidden="1" w:unhideWhenUsed="1"/>
+    <w:lsdException w:name="Normal Table" w:semiHidden="1" w:unhideWhenUsed="1"/>
     <w:lsdException w:name="annotation subject" w:semiHidden="1" w:unhideWhenUsed="1"/>
     <w:lsdException w:name="No List" w:semiHidden="1" w:unhideWhenUsed="1"/>
     <w:lsdException w:name="Outline List 1" w:semiHidden="1" w:unhideWhenUsed="1"/>
@@ -458,8 +1715,10 @@
     <w:lsdException w:name="Table Subtle 2" w:semiHidden="1" w:unhideWhenUsed="1"/>
     <w:lsdException w:name="Table Web 1" w:semiHidden="1" w:unhideWhenUsed="1"/>
     <w:lsdException w:name="Table Web 2" w:semiHidden="1" w:unhideWhenUsed="1"/>
+    <w:lsdException w:name="Table Web 3" w:semiHidden="1" w:unhideWhenUsed="1"/>
     <w:lsdException w:name="Balloon Text" w:semiHidden="1" w:unhideWhenUsed="1"/>
     <w:lsdException w:name="Table Grid" w:uiPriority="39"/>
+    <w:lsdException w:name="Table Theme" w:semiHidden="1" w:unhideWhenUsed="1"/>
     <w:lsdException w:name="Placeholder Text" w:semiHidden="1"/>
     <w:lsdException w:name="No Spacing" w:uiPriority="1" w:qFormat="1"/>
     <w:lsdException w:name="Light Shading" w:uiPriority="60"/>
@@ -710,6 +1969,17 @@
     <w:uiPriority w:val="99"/>
     <w:semiHidden/>
     <w:unhideWhenUsed/>
+  </w:style>
+  <w:style w:type="paragraph" w:styleId="ListParagraph">
+    <w:name w:val="List Paragraph"/>
+    <w:basedOn w:val="Normal"/>
+    <w:uiPriority w:val="34"/>
+    <w:qFormat/>
+    <w:rsid w:val="00CE41CA"/>
+    <w:pPr>
+      <w:ind w:left="720"/>
+      <w:contextualSpacing/>
+    </w:pPr>
   </w:style>
 </w:styles>
 </file>

</xml_diff>